<commit_message>
fixerupper resume and de explosive versatile shiiet
</commit_message>
<xml_diff>
--- a/Jacob Hoffman Resume.docx
+++ b/Jacob Hoffman Resume.docx
@@ -11,9 +11,7 @@
         </w:numPr>
       </w:pPr>
       <w:bookmarkStart w:id="0" w:name="_3tj11i3wik4q"/>
-      <w:bookmarkStart w:id="1" w:name="_GoBack"/>
       <w:bookmarkEnd w:id="0"/>
-      <w:bookmarkEnd w:id="1"/>
       <w:r>
         <w:rPr>
           <w:sz w:val="28"/>
@@ -56,13 +54,299 @@
           <w:numId w:val="3"/>
         </w:numPr>
         <w:ind w:left="360" w:hanging="360"/>
-      </w:pPr>
-      <w:r>
         <w:rPr>
           <w:sz w:val="24"/>
           <w:szCs w:val="24"/>
         </w:rPr>
-        <w:t>Computer Engineering Major Class of 2020.                3.45 GPA</w:t>
+      </w:pPr>
+      <w:r>
+        <w:rPr>
+          <w:sz w:val="24"/>
+          <w:szCs w:val="24"/>
+        </w:rPr>
+        <w:t>Computer Engineering Major Cl</w:t>
+      </w:r>
+      <w:r>
+        <w:rPr>
+          <w:sz w:val="24"/>
+          <w:szCs w:val="24"/>
+        </w:rPr>
+        <w:t>ass of 2020.                3.41</w:t>
+      </w:r>
+      <w:r>
+        <w:rPr>
+          <w:sz w:val="24"/>
+          <w:szCs w:val="24"/>
+        </w:rPr>
+        <w:t xml:space="preserve"> GPA</w:t>
+      </w:r>
+    </w:p>
+    <w:p>
+      <w:pPr>
+        <w:pStyle w:val="Heading1"/>
+        <w:numPr>
+          <w:ilvl w:val="0"/>
+          <w:numId w:val="6"/>
+        </w:numPr>
+      </w:pPr>
+      <w:r>
+        <w:rPr>
+          <w:sz w:val="28"/>
+          <w:szCs w:val="28"/>
+        </w:rPr>
+        <w:t>Work</w:t>
+      </w:r>
+    </w:p>
+    <w:p>
+      <w:pPr>
+        <w:pStyle w:val="Standard"/>
+        <w:spacing w:after="120"/>
+        <w:rPr>
+          <w:b/>
+          <w:sz w:val="28"/>
+          <w:szCs w:val="28"/>
+        </w:rPr>
+      </w:pPr>
+    </w:p>
+    <w:p>
+      <w:pPr>
+        <w:pStyle w:val="Standard"/>
+        <w:spacing w:after="120"/>
+      </w:pPr>
+      <w:r>
+        <w:rPr>
+          <w:b/>
+          <w:sz w:val="28"/>
+          <w:szCs w:val="28"/>
+        </w:rPr>
+        <w:t>Paid Research:</w:t>
+      </w:r>
+      <w:r>
+        <w:rPr>
+          <w:sz w:val="24"/>
+          <w:szCs w:val="24"/>
+        </w:rPr>
+        <w:tab/>
+        <w:t xml:space="preserve">                                                                                                 </w:t>
+      </w:r>
+    </w:p>
+    <w:p>
+      <w:pPr>
+        <w:pStyle w:val="Standard"/>
+        <w:numPr>
+          <w:ilvl w:val="0"/>
+          <w:numId w:val="7"/>
+        </w:numPr>
+        <w:ind w:left="720" w:hanging="360"/>
+      </w:pPr>
+      <w:r>
+        <w:rPr>
+          <w:sz w:val="24"/>
+          <w:szCs w:val="24"/>
+        </w:rPr>
+        <w:t>Worked in the CMU ISR (Institute of Software Research) over the Summer of 2017</w:t>
+      </w:r>
+    </w:p>
+    <w:p>
+      <w:pPr>
+        <w:pStyle w:val="Standard"/>
+      </w:pPr>
+    </w:p>
+    <w:p>
+      <w:pPr>
+        <w:pStyle w:val="Standard"/>
+        <w:ind w:firstLine="360"/>
+      </w:pPr>
+      <w:r>
+        <w:t>The objective of this research was to analyze social coding practices on Github utilizing big data. Many researchers have compiled large mines of GitHub data with millions of entries. I had to organize this data using efficient algorithms in order to answer the following questions.</w:t>
+      </w:r>
+    </w:p>
+    <w:p>
+      <w:pPr>
+        <w:pStyle w:val="Standard"/>
+        <w:numPr>
+          <w:ilvl w:val="0"/>
+          <w:numId w:val="14"/>
+        </w:numPr>
+      </w:pPr>
+      <w:r>
+        <w:t xml:space="preserve">How does deletion of old Github commits effect performance of repositories? </w:t>
+      </w:r>
+    </w:p>
+    <w:p>
+      <w:pPr>
+        <w:pStyle w:val="Standard"/>
+        <w:ind w:left="720"/>
+      </w:pPr>
+      <w:r>
+        <w:t>(I found it correlated with users experiencing a slower debugging process.)</w:t>
+      </w:r>
+    </w:p>
+    <w:p>
+      <w:pPr>
+        <w:pStyle w:val="Standard"/>
+        <w:numPr>
+          <w:ilvl w:val="0"/>
+          <w:numId w:val="14"/>
+        </w:numPr>
+      </w:pPr>
+      <w:r>
+        <w:t xml:space="preserve">Does quantity of changes per broken commit correlate to fixing more bugs? </w:t>
+      </w:r>
+    </w:p>
+    <w:p>
+      <w:pPr>
+        <w:pStyle w:val="Standard"/>
+        <w:ind w:left="720"/>
+      </w:pPr>
+      <w:r>
+        <w:t>(I found there to be no correlation between the two, which suggests debugging is a qualitative process.)</w:t>
+      </w:r>
+    </w:p>
+    <w:p>
+      <w:pPr>
+        <w:pStyle w:val="Standard"/>
+        <w:numPr>
+          <w:ilvl w:val="0"/>
+          <w:numId w:val="14"/>
+        </w:numPr>
+      </w:pPr>
+      <w:r>
+        <w:t>Should debugging be done frequently or in bursts?</w:t>
+      </w:r>
+    </w:p>
+    <w:p>
+      <w:pPr>
+        <w:pStyle w:val="Standard"/>
+        <w:ind w:left="720"/>
+      </w:pPr>
+      <w:r>
+        <w:t>(I found that debugging in bursts resulted in more errors fixed per commit. However, this may be unrelated to the time taken to fix the bugs, which would be a stronger measure.)</w:t>
+      </w:r>
+    </w:p>
+    <w:p>
+      <w:pPr>
+        <w:pStyle w:val="Standard"/>
+        <w:spacing w:after="120"/>
+      </w:pPr>
+      <w:r>
+        <w:rPr>
+          <w:b/>
+          <w:sz w:val="28"/>
+          <w:szCs w:val="28"/>
+        </w:rPr>
+        <w:t>Volunteering:</w:t>
+      </w:r>
+      <w:r>
+        <w:rPr>
+          <w:sz w:val="24"/>
+          <w:szCs w:val="24"/>
+        </w:rPr>
+        <w:tab/>
+        <w:t xml:space="preserve">                                                                                                      </w:t>
+      </w:r>
+    </w:p>
+    <w:p>
+      <w:pPr>
+        <w:pStyle w:val="Standard"/>
+        <w:numPr>
+          <w:ilvl w:val="0"/>
+          <w:numId w:val="2"/>
+        </w:numPr>
+        <w:ind w:left="720" w:hanging="360"/>
+      </w:pPr>
+      <w:r>
+        <w:rPr>
+          <w:sz w:val="24"/>
+          <w:szCs w:val="24"/>
+        </w:rPr>
+        <w:t>Electronic Repair and Recycling at the Lower East Side Ecology Center over the Summers of 2014 and 2015.</w:t>
+      </w:r>
+    </w:p>
+    <w:p>
+      <w:pPr>
+        <w:pStyle w:val="Standard"/>
+        <w:spacing w:after="120"/>
+      </w:pPr>
+      <w:r>
+        <w:rPr>
+          <w:b/>
+          <w:sz w:val="28"/>
+          <w:szCs w:val="28"/>
+        </w:rPr>
+        <w:t>Internships:</w:t>
+      </w:r>
+      <w:r>
+        <w:rPr>
+          <w:sz w:val="24"/>
+          <w:szCs w:val="24"/>
+        </w:rPr>
+        <w:tab/>
+        <w:t xml:space="preserve">                                                                                                      </w:t>
+      </w:r>
+    </w:p>
+    <w:p>
+      <w:pPr>
+        <w:pStyle w:val="Standard"/>
+        <w:numPr>
+          <w:ilvl w:val="0"/>
+          <w:numId w:val="2"/>
+        </w:numPr>
+        <w:ind w:left="720" w:hanging="360"/>
+      </w:pPr>
+      <w:r>
+        <w:rPr>
+          <w:sz w:val="24"/>
+          <w:szCs w:val="24"/>
+        </w:rPr>
+        <w:t xml:space="preserve">Will be doing </w:t>
+      </w:r>
+      <w:r>
+        <w:rPr>
+          <w:sz w:val="24"/>
+          <w:szCs w:val="24"/>
+        </w:rPr>
+        <w:t xml:space="preserve">an internship </w:t>
+      </w:r>
+      <w:r>
+        <w:rPr>
+          <w:sz w:val="24"/>
+          <w:szCs w:val="24"/>
+        </w:rPr>
+        <w:t>with the CIA once I have top secret clearance.</w:t>
+      </w:r>
+    </w:p>
+    <w:p>
+      <w:pPr>
+        <w:pStyle w:val="Heading1"/>
+        <w:numPr>
+          <w:ilvl w:val="0"/>
+          <w:numId w:val="8"/>
+        </w:numPr>
+      </w:pPr>
+      <w:r>
+        <w:rPr>
+          <w:sz w:val="28"/>
+          <w:szCs w:val="28"/>
+        </w:rPr>
+        <w:t>Skills</w:t>
+      </w:r>
+    </w:p>
+    <w:p>
+      <w:pPr>
+        <w:pStyle w:val="Standard"/>
+        <w:numPr>
+          <w:ilvl w:val="0"/>
+          <w:numId w:val="9"/>
+        </w:numPr>
+        <w:ind w:left="360" w:hanging="360"/>
+      </w:pPr>
+      <w:r>
+        <w:rPr>
+          <w:sz w:val="24"/>
+          <w:szCs w:val="24"/>
+        </w:rPr>
+        <w:t>Experience in Unity Game Engine and C#.</w:t>
       </w:r>
     </w:p>
     <w:p>
@@ -79,24 +363,60 @@
           <w:sz w:val="24"/>
           <w:szCs w:val="24"/>
         </w:rPr>
-        <w:t>I am taking Computer Systems 15-213 Fall 2017.</w:t>
-      </w:r>
-    </w:p>
-    <w:p>
-      <w:pPr>
-        <w:pStyle w:val="Standard"/>
+        <w:t>Proficient in Java,C#,Python,R,Javascript, and SQL.</w:t>
+      </w:r>
+    </w:p>
+    <w:p>
+      <w:pPr>
+        <w:pStyle w:val="Standard"/>
+        <w:numPr>
+          <w:ilvl w:val="0"/>
+          <w:numId w:val="3"/>
+        </w:numPr>
+        <w:ind w:left="360" w:hanging="360"/>
+      </w:pPr>
+      <w:r>
         <w:rPr>
           <w:sz w:val="24"/>
           <w:szCs w:val="24"/>
         </w:rPr>
-      </w:pPr>
+        <w:t>A</w:t>
+      </w:r>
+      <w:r>
+        <w:rPr>
+          <w:sz w:val="24"/>
+          <w:szCs w:val="24"/>
+        </w:rPr>
+        <w:t>dobe Photoshop, Illustrator,</w:t>
+      </w:r>
+      <w:r>
+        <w:rPr>
+          <w:sz w:val="24"/>
+          <w:szCs w:val="24"/>
+        </w:rPr>
+        <w:t xml:space="preserve"> Premiere</w:t>
+      </w:r>
+      <w:r>
+        <w:rPr>
+          <w:sz w:val="24"/>
+          <w:szCs w:val="24"/>
+        </w:rPr>
+        <w:t>, and FL Studio</w:t>
+      </w:r>
+      <w:r>
+        <w:rPr>
+          <w:sz w:val="24"/>
+          <w:szCs w:val="24"/>
+        </w:rPr>
+        <w:t xml:space="preserve"> editing experience.</w:t>
+      </w:r>
     </w:p>
     <w:p>
       <w:pPr>
         <w:pStyle w:val="Heading1"/>
         <w:numPr>
           <w:ilvl w:val="0"/>
-          <w:numId w:val="6"/>
+          <w:numId w:val="10"/>
         </w:numPr>
       </w:pPr>
       <w:r>
@@ -104,14 +424,14 @@
           <w:sz w:val="28"/>
           <w:szCs w:val="28"/>
         </w:rPr>
-        <w:t>Work</w:t>
-      </w:r>
-    </w:p>
-    <w:p>
-      <w:pPr>
-        <w:pStyle w:val="Standard"/>
-        <w:spacing w:after="120"/>
-        <w:rPr>
+        <w:t>Merits</w:t>
+      </w:r>
+    </w:p>
+    <w:p>
+      <w:pPr>
+        <w:pStyle w:val="Standard"/>
+        <w:rPr>
+          <w:b/>
           <w:sz w:val="24"/>
           <w:szCs w:val="24"/>
         </w:rPr>
@@ -120,7 +440,6 @@
     <w:p>
       <w:pPr>
         <w:pStyle w:val="Standard"/>
-        <w:spacing w:after="120"/>
       </w:pPr>
       <w:r>
         <w:rPr>
@@ -128,54 +447,71 @@
           <w:sz w:val="28"/>
           <w:szCs w:val="28"/>
         </w:rPr>
-        <w:t xml:space="preserve">Paid </w:t>
-      </w:r>
+        <w:t>Awards in Hackathons:</w:t>
+      </w:r>
+    </w:p>
+    <w:p>
+      <w:pPr>
+        <w:pStyle w:val="Standard"/>
+        <w:rPr>
+          <w:sz w:val="12"/>
+          <w:szCs w:val="12"/>
+        </w:rPr>
+      </w:pPr>
+    </w:p>
+    <w:p>
+      <w:pPr>
+        <w:pStyle w:val="Standard"/>
+        <w:numPr>
+          <w:ilvl w:val="0"/>
+          <w:numId w:val="11"/>
+        </w:numPr>
+        <w:ind w:left="720" w:hanging="360"/>
+      </w:pPr>
+      <w:r>
+        <w:rPr>
+          <w:sz w:val="24"/>
+          <w:szCs w:val="24"/>
+        </w:rPr>
+        <w:t>Design award for MLH StuyHacks 2015 Fall for Math Run game.</w:t>
+      </w:r>
+    </w:p>
+    <w:p>
+      <w:pPr>
+        <w:pStyle w:val="Standard"/>
+        <w:ind w:firstLine="360"/>
+      </w:pPr>
+      <w:r>
+        <w:t>Math run is a game designed</w:t>
+      </w:r>
+      <w:r>
+        <w:t xml:space="preserve"> to teach disadvantaged children</w:t>
+      </w:r>
+      <w:r>
+        <w:t xml:space="preserve"> multiplication subliminally.</w:t>
+      </w:r>
+    </w:p>
+    <w:p>
+      <w:pPr>
+        <w:pStyle w:val="Standard"/>
+        <w:rPr>
+          <w:sz w:val="24"/>
+          <w:szCs w:val="24"/>
+        </w:rPr>
+      </w:pPr>
+    </w:p>
+    <w:p>
+      <w:pPr>
+        <w:pStyle w:val="Standard"/>
+        <w:spacing w:after="120"/>
+      </w:pPr>
       <w:r>
         <w:rPr>
           <w:b/>
           <w:sz w:val="28"/>
           <w:szCs w:val="28"/>
         </w:rPr>
-        <w:t>Research:</w:t>
-      </w:r>
-      <w:r>
-        <w:rPr>
-          <w:sz w:val="24"/>
-          <w:szCs w:val="24"/>
-        </w:rPr>
-        <w:tab/>
-        <w:t xml:space="preserve">                                                                                                 </w:t>
-      </w:r>
-    </w:p>
-    <w:p>
-      <w:pPr>
-        <w:pStyle w:val="Standard"/>
-        <w:numPr>
-          <w:ilvl w:val="0"/>
-          <w:numId w:val="7"/>
-        </w:numPr>
-        <w:ind w:left="720" w:hanging="360"/>
-      </w:pPr>
-      <w:r>
-        <w:rPr>
-          <w:sz w:val="24"/>
-          <w:szCs w:val="24"/>
-        </w:rPr>
-        <w:t xml:space="preserve">Worked in the CMU ISR (Institute of Software </w:t>
-      </w:r>
-      <w:r>
-        <w:rPr>
-          <w:sz w:val="24"/>
-          <w:szCs w:val="24"/>
-        </w:rPr>
-        <w:t>R</w:t>
-      </w:r>
-      <w:r>
-        <w:rPr>
-          <w:sz w:val="24"/>
-          <w:szCs w:val="24"/>
-        </w:rPr>
-        <w:t>esearch) over the Summer of 2017</w:t>
+        <w:t>Athletic Achievements:</w:t>
       </w:r>
     </w:p>
     <w:p>
@@ -187,12 +523,26 @@
         </w:numPr>
         <w:ind w:left="720" w:hanging="360"/>
       </w:pPr>
+      <w:bookmarkStart w:id="1" w:name="_GoBack"/>
+      <w:bookmarkEnd w:id="1"/>
       <w:r>
         <w:rPr>
           <w:sz w:val="24"/>
           <w:szCs w:val="24"/>
         </w:rPr>
-        <w:t>Worked on improving behaviors in social coding.</w:t>
+        <w:t>Ran an indoor 300m time of 35.19 seconds.</w:t>
+      </w:r>
+      <w:r>
+        <w:t xml:space="preserve"> 46</w:t>
+      </w:r>
+      <w:r>
+        <w:rPr>
+          <w:vertAlign w:val="superscript"/>
+        </w:rPr>
+        <w:t>th</w:t>
+      </w:r>
+      <w:r>
+        <w:t xml:space="preserve"> in the U.S. in 2016</w:t>
       </w:r>
     </w:p>
     <w:p>
@@ -203,473 +553,35 @@
           <w:numId w:val="2"/>
         </w:numPr>
         <w:ind w:left="720" w:hanging="360"/>
-      </w:pPr>
-      <w:r>
         <w:rPr>
           <w:sz w:val="24"/>
           <w:szCs w:val="24"/>
         </w:rPr>
-        <w:t>Empirical Analysis of</w:t>
-      </w:r>
+      </w:pPr>
       <w:r>
         <w:rPr>
           <w:sz w:val="24"/>
           <w:szCs w:val="24"/>
         </w:rPr>
-        <w:t xml:space="preserve"> Github big data related to human bug fixes.</w:t>
-      </w:r>
-    </w:p>
-    <w:p>
-      <w:pPr>
-        <w:pStyle w:val="Standard"/>
+        <w:t>New Balance Nationals Indoor Championship qualifier for the 200m.</w:t>
+      </w:r>
+    </w:p>
+    <w:p>
+      <w:pPr>
+        <w:pStyle w:val="Standard"/>
+        <w:ind w:left="720"/>
         <w:rPr>
           <w:sz w:val="24"/>
           <w:szCs w:val="24"/>
         </w:rPr>
       </w:pPr>
-    </w:p>
-    <w:p>
-      <w:pPr>
-        <w:pStyle w:val="Standard"/>
-        <w:spacing w:after="120"/>
-      </w:pPr>
-      <w:r>
-        <w:rPr>
-          <w:b/>
-          <w:sz w:val="28"/>
-          <w:szCs w:val="28"/>
-        </w:rPr>
-        <w:t>Volunteering:</w:t>
-      </w:r>
       <w:r>
         <w:rPr>
           <w:sz w:val="24"/>
           <w:szCs w:val="24"/>
         </w:rPr>
-        <w:tab/>
-      </w:r>
-      <w:r>
-        <w:rPr>
-          <w:sz w:val="24"/>
-          <w:szCs w:val="24"/>
-        </w:rPr>
-        <w:t xml:space="preserve">                                                                                                      </w:t>
-      </w:r>
-    </w:p>
-    <w:p>
-      <w:pPr>
-        <w:pStyle w:val="Standard"/>
-        <w:numPr>
-          <w:ilvl w:val="0"/>
-          <w:numId w:val="2"/>
-        </w:numPr>
-        <w:ind w:left="720" w:hanging="360"/>
-      </w:pPr>
-      <w:r>
-        <w:rPr>
-          <w:sz w:val="24"/>
-          <w:szCs w:val="24"/>
-        </w:rPr>
-        <w:t>Electronic Repair and Recycling at the Lower East Side Ecology Center over the Summers of 2014 and 2015.</w:t>
-      </w:r>
-    </w:p>
-    <w:p>
-      <w:pPr>
-        <w:pStyle w:val="Standard"/>
-        <w:rPr>
-          <w:sz w:val="24"/>
-          <w:szCs w:val="24"/>
-        </w:rPr>
-      </w:pPr>
-    </w:p>
-    <w:p>
-      <w:pPr>
-        <w:pStyle w:val="Heading1"/>
-        <w:numPr>
-          <w:ilvl w:val="0"/>
-          <w:numId w:val="8"/>
-        </w:numPr>
-      </w:pPr>
-      <w:r>
-        <w:rPr>
-          <w:sz w:val="28"/>
-          <w:szCs w:val="28"/>
-        </w:rPr>
-        <w:t>Skills</w:t>
-      </w:r>
-    </w:p>
-    <w:p>
-      <w:pPr>
-        <w:pStyle w:val="Standard"/>
-        <w:rPr>
-          <w:sz w:val="24"/>
-          <w:szCs w:val="24"/>
-        </w:rPr>
-      </w:pPr>
-    </w:p>
-    <w:p>
-      <w:pPr>
-        <w:pStyle w:val="Standard"/>
-        <w:numPr>
-          <w:ilvl w:val="0"/>
-          <w:numId w:val="9"/>
-        </w:numPr>
-        <w:ind w:left="360" w:hanging="360"/>
-      </w:pPr>
-      <w:r>
-        <w:rPr>
-          <w:sz w:val="24"/>
-          <w:szCs w:val="24"/>
-        </w:rPr>
-        <w:t>Experience in Unity Game Engine and C#.</w:t>
-      </w:r>
-    </w:p>
-    <w:p>
-      <w:pPr>
-        <w:pStyle w:val="Standard"/>
-        <w:numPr>
-          <w:ilvl w:val="0"/>
-          <w:numId w:val="3"/>
-        </w:numPr>
-        <w:ind w:left="360" w:hanging="360"/>
-      </w:pPr>
-      <w:r>
-        <w:rPr>
-          <w:sz w:val="24"/>
-          <w:szCs w:val="24"/>
-        </w:rPr>
-        <w:t>Proficient in</w:t>
-      </w:r>
-      <w:r>
-        <w:rPr>
-          <w:sz w:val="24"/>
-          <w:szCs w:val="24"/>
-        </w:rPr>
-        <w:t xml:space="preserve"> Java,C#,Python,R,Javascript, and SQL.</w:t>
-      </w:r>
-    </w:p>
-    <w:p>
-      <w:pPr>
-        <w:pStyle w:val="Standard"/>
-        <w:numPr>
-          <w:ilvl w:val="0"/>
-          <w:numId w:val="3"/>
-        </w:numPr>
-        <w:ind w:left="360" w:hanging="360"/>
-      </w:pPr>
-      <w:r>
-        <w:rPr>
-          <w:sz w:val="24"/>
-          <w:szCs w:val="24"/>
-        </w:rPr>
-        <w:t>Adobe Photoshop, Illustrator, and Premiere editing experience.</w:t>
-      </w:r>
-    </w:p>
-    <w:p>
-      <w:pPr>
-        <w:pStyle w:val="Standard"/>
-        <w:numPr>
-          <w:ilvl w:val="0"/>
-          <w:numId w:val="3"/>
-        </w:numPr>
-        <w:ind w:left="360" w:hanging="360"/>
-      </w:pPr>
-      <w:r>
-        <w:rPr>
-          <w:sz w:val="24"/>
-          <w:szCs w:val="24"/>
-        </w:rPr>
-        <w:t>Years of experience in music production with FL Studio.</w:t>
-      </w:r>
-    </w:p>
-    <w:p>
-      <w:pPr>
-        <w:pStyle w:val="Standard"/>
-        <w:rPr>
-          <w:sz w:val="24"/>
-          <w:szCs w:val="24"/>
-        </w:rPr>
-      </w:pPr>
-    </w:p>
-    <w:p>
-      <w:pPr>
-        <w:pStyle w:val="Heading1"/>
-        <w:numPr>
-          <w:ilvl w:val="0"/>
-          <w:numId w:val="10"/>
-        </w:numPr>
-      </w:pPr>
-      <w:r>
-        <w:rPr>
-          <w:sz w:val="28"/>
-          <w:szCs w:val="28"/>
-        </w:rPr>
-        <w:t>Merits</w:t>
-      </w:r>
-    </w:p>
-    <w:p>
-      <w:pPr>
-        <w:pStyle w:val="Standard"/>
-        <w:rPr>
-          <w:b/>
-          <w:sz w:val="24"/>
-          <w:szCs w:val="24"/>
-        </w:rPr>
-      </w:pPr>
-    </w:p>
-    <w:p>
-      <w:pPr>
-        <w:pStyle w:val="Standard"/>
-      </w:pPr>
-      <w:r>
-        <w:rPr>
-          <w:b/>
-          <w:sz w:val="28"/>
-          <w:szCs w:val="28"/>
-        </w:rPr>
-        <w:t>Awards</w:t>
-      </w:r>
-      <w:r>
-        <w:rPr>
-          <w:b/>
-          <w:sz w:val="28"/>
-          <w:szCs w:val="28"/>
-        </w:rPr>
-        <w:t xml:space="preserve"> in Hackathons:</w:t>
-      </w:r>
-    </w:p>
-    <w:p>
-      <w:pPr>
-        <w:pStyle w:val="Standard"/>
-        <w:rPr>
-          <w:sz w:val="12"/>
-          <w:szCs w:val="12"/>
-        </w:rPr>
-      </w:pPr>
-    </w:p>
-    <w:p>
-      <w:pPr>
-        <w:pStyle w:val="Standard"/>
-        <w:numPr>
-          <w:ilvl w:val="0"/>
-          <w:numId w:val="11"/>
-        </w:numPr>
-        <w:ind w:left="720" w:hanging="360"/>
-      </w:pPr>
-      <w:r>
-        <w:rPr>
-          <w:sz w:val="24"/>
-          <w:szCs w:val="24"/>
-        </w:rPr>
-        <w:t>Design award for MLH Stuy</w:t>
-      </w:r>
-      <w:r>
-        <w:rPr>
-          <w:sz w:val="24"/>
-          <w:szCs w:val="24"/>
-        </w:rPr>
-        <w:t>Hacks</w:t>
-      </w:r>
-      <w:r>
-        <w:rPr>
-          <w:sz w:val="24"/>
-          <w:szCs w:val="24"/>
-        </w:rPr>
-        <w:t xml:space="preserve"> 2015 </w:t>
-      </w:r>
-      <w:r>
-        <w:rPr>
-          <w:sz w:val="24"/>
-          <w:szCs w:val="24"/>
-        </w:rPr>
-        <w:t>Fall</w:t>
-      </w:r>
-      <w:r>
-        <w:rPr>
-          <w:sz w:val="24"/>
-          <w:szCs w:val="24"/>
-        </w:rPr>
-        <w:t xml:space="preserve"> for Math Run game.</w:t>
-      </w:r>
-    </w:p>
-    <w:p>
-      <w:pPr>
-        <w:pStyle w:val="Standard"/>
-        <w:rPr>
-          <w:sz w:val="24"/>
-          <w:szCs w:val="24"/>
-        </w:rPr>
-      </w:pPr>
-    </w:p>
-    <w:p>
-      <w:pPr>
-        <w:pStyle w:val="Standard"/>
-        <w:spacing w:after="120"/>
-      </w:pPr>
-      <w:r>
-        <w:rPr>
-          <w:b/>
-          <w:sz w:val="28"/>
-          <w:szCs w:val="28"/>
-        </w:rPr>
-        <w:t>Athletic Achievements:</w:t>
-      </w:r>
-    </w:p>
-    <w:p>
-      <w:pPr>
-        <w:pStyle w:val="Standard"/>
-        <w:numPr>
-          <w:ilvl w:val="0"/>
-          <w:numId w:val="2"/>
-        </w:numPr>
-        <w:ind w:left="720" w:hanging="360"/>
-      </w:pPr>
-      <w:r>
-        <w:rPr>
-          <w:sz w:val="24"/>
-          <w:szCs w:val="24"/>
-        </w:rPr>
-        <w:t>Ran an i</w:t>
-      </w:r>
-      <w:r>
-        <w:rPr>
-          <w:sz w:val="24"/>
-          <w:szCs w:val="24"/>
-        </w:rPr>
-        <w:t>ndoor</w:t>
-      </w:r>
-      <w:r>
-        <w:rPr>
-          <w:sz w:val="24"/>
-          <w:szCs w:val="24"/>
-        </w:rPr>
         <w:t xml:space="preserve"> </w:t>
       </w:r>
-      <w:r>
-        <w:rPr>
-          <w:sz w:val="24"/>
-          <w:szCs w:val="24"/>
-        </w:rPr>
-        <w:t>300m time of 35.19 seconds.</w:t>
-      </w:r>
-    </w:p>
-    <w:p>
-      <w:pPr>
-        <w:pStyle w:val="Standard"/>
-        <w:numPr>
-          <w:ilvl w:val="0"/>
-          <w:numId w:val="2"/>
-        </w:numPr>
-        <w:ind w:left="720" w:hanging="360"/>
-      </w:pPr>
-      <w:r>
-        <w:rPr>
-          <w:sz w:val="24"/>
-          <w:szCs w:val="24"/>
-        </w:rPr>
-        <w:t>46th fastest high school 300m time in the whole U.S. In 2016.</w:t>
-      </w:r>
-    </w:p>
-    <w:p>
-      <w:pPr>
-        <w:pStyle w:val="Standard"/>
-        <w:numPr>
-          <w:ilvl w:val="0"/>
-          <w:numId w:val="2"/>
-        </w:numPr>
-        <w:ind w:left="720" w:hanging="360"/>
-      </w:pPr>
-      <w:r>
-        <w:rPr>
-          <w:sz w:val="24"/>
-          <w:szCs w:val="24"/>
-        </w:rPr>
-        <w:t>New Balance Nationals Indoor Championship qualifier for the 200m.</w:t>
-      </w:r>
-    </w:p>
-    <w:p>
-      <w:pPr>
-        <w:pStyle w:val="Standard"/>
-        <w:numPr>
-          <w:ilvl w:val="0"/>
-          <w:numId w:val="2"/>
-        </w:numPr>
-        <w:ind w:left="720" w:hanging="360"/>
-      </w:pPr>
-      <w:r>
-        <w:rPr>
-          <w:sz w:val="24"/>
-          <w:szCs w:val="24"/>
-        </w:rPr>
-        <w:t>Ran a</w:t>
-      </w:r>
-      <w:r>
-        <w:rPr>
-          <w:sz w:val="24"/>
-          <w:szCs w:val="24"/>
-        </w:rPr>
-        <w:t xml:space="preserve"> 100m 10.7 second </w:t>
-      </w:r>
-      <w:r>
-        <w:rPr>
-          <w:sz w:val="24"/>
-          <w:szCs w:val="24"/>
-        </w:rPr>
-        <w:t>HT</w:t>
-      </w:r>
-      <w:r>
-        <w:rPr>
-          <w:sz w:val="24"/>
-          <w:szCs w:val="24"/>
-        </w:rPr>
-        <w:t>, match</w:t>
-      </w:r>
-      <w:r>
-        <w:rPr>
-          <w:sz w:val="24"/>
-          <w:szCs w:val="24"/>
-        </w:rPr>
-        <w:t>ing</w:t>
-      </w:r>
-      <w:r>
-        <w:rPr>
-          <w:sz w:val="24"/>
-          <w:szCs w:val="24"/>
-        </w:rPr>
-        <w:t xml:space="preserve"> the CMU 100m HT </w:t>
-      </w:r>
-      <w:r>
-        <w:rPr>
-          <w:sz w:val="24"/>
-          <w:szCs w:val="24"/>
-        </w:rPr>
-        <w:t>university</w:t>
-      </w:r>
-      <w:r>
-        <w:rPr>
-          <w:sz w:val="24"/>
-          <w:szCs w:val="24"/>
-        </w:rPr>
-        <w:t xml:space="preserve"> record.</w:t>
-      </w:r>
-    </w:p>
-    <w:p>
-      <w:pPr>
-        <w:pStyle w:val="Standard"/>
-        <w:rPr>
-          <w:sz w:val="24"/>
-          <w:szCs w:val="24"/>
-        </w:rPr>
-      </w:pPr>
-    </w:p>
-    <w:p>
-      <w:pPr>
-        <w:pStyle w:val="Standard"/>
-        <w:rPr>
-          <w:sz w:val="24"/>
-          <w:szCs w:val="24"/>
-        </w:rPr>
-      </w:pPr>
     </w:p>
     <w:p>
       <w:pPr>
@@ -833,12 +745,6 @@
       <w:gridCol w:w="4607"/>
     </w:tblGrid>
     <w:tr>
-      <w:tblPrEx>
-        <w:tblCellMar>
-          <w:top w:w="0" w:type="dxa"/>
-          <w:bottom w:w="0" w:type="dxa"/>
-        </w:tblCellMar>
-      </w:tblPrEx>
       <w:tc>
         <w:tcPr>
           <w:tcW w:w="4608" w:type="dxa"/>
@@ -972,6 +878,433 @@
 <file path=word/numbering.xml><?xml version="1.0" encoding="utf-8"?>
 <w:numbering xmlns:wpc="http://schemas.microsoft.com/office/word/2010/wordprocessingCanvas" xmlns:mc="http://schemas.openxmlformats.org/markup-compatibility/2006" xmlns:o="urn:schemas-microsoft-com:office:office" xmlns:r="http://schemas.openxmlformats.org/officeDocument/2006/relationships" xmlns:m="http://schemas.openxmlformats.org/officeDocument/2006/math" xmlns:v="urn:schemas-microsoft-com:vml" xmlns:wp14="http://schemas.microsoft.com/office/word/2010/wordprocessingDrawing" xmlns:wp="http://schemas.openxmlformats.org/drawingml/2006/wordprocessingDrawing" xmlns:w10="urn:schemas-microsoft-com:office:word" xmlns:w="http://schemas.openxmlformats.org/wordprocessingml/2006/main" xmlns:w14="http://schemas.microsoft.com/office/word/2010/wordml" xmlns:wpg="http://schemas.microsoft.com/office/word/2010/wordprocessingGroup" xmlns:wpi="http://schemas.microsoft.com/office/word/2010/wordprocessingInk" xmlns:wne="http://schemas.microsoft.com/office/word/2006/wordml" xmlns:wps="http://schemas.microsoft.com/office/word/2010/wordprocessingShape" mc:Ignorable="w14 wp14">
   <w:abstractNum w:abstractNumId="0">
+    <w:nsid w:val="23F47A03"/>
+    <w:multiLevelType w:val="hybridMultilevel"/>
+    <w:tmpl w:val="D75ED1A0"/>
+    <w:lvl w:ilvl="0" w:tplc="83BEAC76">
+      <w:start w:val="3"/>
+      <w:numFmt w:val="bullet"/>
+      <w:lvlText w:val="-"/>
+      <w:lvlJc w:val="left"/>
+      <w:pPr>
+        <w:ind w:left="1080" w:hanging="360"/>
+      </w:pPr>
+      <w:rPr>
+        <w:rFonts w:ascii="Times New Roman" w:eastAsia="Times New Roman" w:hAnsi="Times New Roman" w:cs="Times New Roman" w:hint="default"/>
+        <w:sz w:val="24"/>
+      </w:rPr>
+    </w:lvl>
+    <w:lvl w:ilvl="1" w:tplc="04090003" w:tentative="1">
+      <w:start w:val="1"/>
+      <w:numFmt w:val="bullet"/>
+      <w:lvlText w:val="o"/>
+      <w:lvlJc w:val="left"/>
+      <w:pPr>
+        <w:ind w:left="1800" w:hanging="360"/>
+      </w:pPr>
+      <w:rPr>
+        <w:rFonts w:ascii="Courier New" w:hAnsi="Courier New" w:cs="Courier New" w:hint="default"/>
+      </w:rPr>
+    </w:lvl>
+    <w:lvl w:ilvl="2" w:tplc="04090005" w:tentative="1">
+      <w:start w:val="1"/>
+      <w:numFmt w:val="bullet"/>
+      <w:lvlText w:val=""/>
+      <w:lvlJc w:val="left"/>
+      <w:pPr>
+        <w:ind w:left="2520" w:hanging="360"/>
+      </w:pPr>
+      <w:rPr>
+        <w:rFonts w:ascii="Wingdings" w:hAnsi="Wingdings" w:hint="default"/>
+      </w:rPr>
+    </w:lvl>
+    <w:lvl w:ilvl="3" w:tplc="04090001" w:tentative="1">
+      <w:start w:val="1"/>
+      <w:numFmt w:val="bullet"/>
+      <w:lvlText w:val=""/>
+      <w:lvlJc w:val="left"/>
+      <w:pPr>
+        <w:ind w:left="3240" w:hanging="360"/>
+      </w:pPr>
+      <w:rPr>
+        <w:rFonts w:ascii="Symbol" w:hAnsi="Symbol" w:hint="default"/>
+      </w:rPr>
+    </w:lvl>
+    <w:lvl w:ilvl="4" w:tplc="04090003" w:tentative="1">
+      <w:start w:val="1"/>
+      <w:numFmt w:val="bullet"/>
+      <w:lvlText w:val="o"/>
+      <w:lvlJc w:val="left"/>
+      <w:pPr>
+        <w:ind w:left="3960" w:hanging="360"/>
+      </w:pPr>
+      <w:rPr>
+        <w:rFonts w:ascii="Courier New" w:hAnsi="Courier New" w:cs="Courier New" w:hint="default"/>
+      </w:rPr>
+    </w:lvl>
+    <w:lvl w:ilvl="5" w:tplc="04090005" w:tentative="1">
+      <w:start w:val="1"/>
+      <w:numFmt w:val="bullet"/>
+      <w:lvlText w:val=""/>
+      <w:lvlJc w:val="left"/>
+      <w:pPr>
+        <w:ind w:left="4680" w:hanging="360"/>
+      </w:pPr>
+      <w:rPr>
+        <w:rFonts w:ascii="Wingdings" w:hAnsi="Wingdings" w:hint="default"/>
+      </w:rPr>
+    </w:lvl>
+    <w:lvl w:ilvl="6" w:tplc="04090001" w:tentative="1">
+      <w:start w:val="1"/>
+      <w:numFmt w:val="bullet"/>
+      <w:lvlText w:val=""/>
+      <w:lvlJc w:val="left"/>
+      <w:pPr>
+        <w:ind w:left="5400" w:hanging="360"/>
+      </w:pPr>
+      <w:rPr>
+        <w:rFonts w:ascii="Symbol" w:hAnsi="Symbol" w:hint="default"/>
+      </w:rPr>
+    </w:lvl>
+    <w:lvl w:ilvl="7" w:tplc="04090003" w:tentative="1">
+      <w:start w:val="1"/>
+      <w:numFmt w:val="bullet"/>
+      <w:lvlText w:val="o"/>
+      <w:lvlJc w:val="left"/>
+      <w:pPr>
+        <w:ind w:left="6120" w:hanging="360"/>
+      </w:pPr>
+      <w:rPr>
+        <w:rFonts w:ascii="Courier New" w:hAnsi="Courier New" w:cs="Courier New" w:hint="default"/>
+      </w:rPr>
+    </w:lvl>
+    <w:lvl w:ilvl="8" w:tplc="04090005" w:tentative="1">
+      <w:start w:val="1"/>
+      <w:numFmt w:val="bullet"/>
+      <w:lvlText w:val=""/>
+      <w:lvlJc w:val="left"/>
+      <w:pPr>
+        <w:ind w:left="6840" w:hanging="360"/>
+      </w:pPr>
+      <w:rPr>
+        <w:rFonts w:ascii="Wingdings" w:hAnsi="Wingdings" w:hint="default"/>
+      </w:rPr>
+    </w:lvl>
+  </w:abstractNum>
+  <w:abstractNum w:abstractNumId="1">
+    <w:nsid w:val="37BD096C"/>
+    <w:multiLevelType w:val="hybridMultilevel"/>
+    <w:tmpl w:val="21064DCA"/>
+    <w:lvl w:ilvl="0" w:tplc="04090011">
+      <w:start w:val="1"/>
+      <w:numFmt w:val="decimal"/>
+      <w:lvlText w:val="%1)"/>
+      <w:lvlJc w:val="left"/>
+      <w:pPr>
+        <w:ind w:left="720" w:hanging="360"/>
+      </w:pPr>
+      <w:rPr>
+        <w:rFonts w:hint="default"/>
+      </w:rPr>
+    </w:lvl>
+    <w:lvl w:ilvl="1" w:tplc="04090019" w:tentative="1">
+      <w:start w:val="1"/>
+      <w:numFmt w:val="lowerLetter"/>
+      <w:lvlText w:val="%2."/>
+      <w:lvlJc w:val="left"/>
+      <w:pPr>
+        <w:ind w:left="1440" w:hanging="360"/>
+      </w:pPr>
+    </w:lvl>
+    <w:lvl w:ilvl="2" w:tplc="0409001B" w:tentative="1">
+      <w:start w:val="1"/>
+      <w:numFmt w:val="lowerRoman"/>
+      <w:lvlText w:val="%3."/>
+      <w:lvlJc w:val="right"/>
+      <w:pPr>
+        <w:ind w:left="2160" w:hanging="180"/>
+      </w:pPr>
+    </w:lvl>
+    <w:lvl w:ilvl="3" w:tplc="0409000F" w:tentative="1">
+      <w:start w:val="1"/>
+      <w:numFmt w:val="decimal"/>
+      <w:lvlText w:val="%4."/>
+      <w:lvlJc w:val="left"/>
+      <w:pPr>
+        <w:ind w:left="2880" w:hanging="360"/>
+      </w:pPr>
+    </w:lvl>
+    <w:lvl w:ilvl="4" w:tplc="04090019" w:tentative="1">
+      <w:start w:val="1"/>
+      <w:numFmt w:val="lowerLetter"/>
+      <w:lvlText w:val="%5."/>
+      <w:lvlJc w:val="left"/>
+      <w:pPr>
+        <w:ind w:left="3600" w:hanging="360"/>
+      </w:pPr>
+    </w:lvl>
+    <w:lvl w:ilvl="5" w:tplc="0409001B" w:tentative="1">
+      <w:start w:val="1"/>
+      <w:numFmt w:val="lowerRoman"/>
+      <w:lvlText w:val="%6."/>
+      <w:lvlJc w:val="right"/>
+      <w:pPr>
+        <w:ind w:left="4320" w:hanging="180"/>
+      </w:pPr>
+    </w:lvl>
+    <w:lvl w:ilvl="6" w:tplc="0409000F" w:tentative="1">
+      <w:start w:val="1"/>
+      <w:numFmt w:val="decimal"/>
+      <w:lvlText w:val="%7."/>
+      <w:lvlJc w:val="left"/>
+      <w:pPr>
+        <w:ind w:left="5040" w:hanging="360"/>
+      </w:pPr>
+    </w:lvl>
+    <w:lvl w:ilvl="7" w:tplc="04090019" w:tentative="1">
+      <w:start w:val="1"/>
+      <w:numFmt w:val="lowerLetter"/>
+      <w:lvlText w:val="%8."/>
+      <w:lvlJc w:val="left"/>
+      <w:pPr>
+        <w:ind w:left="5760" w:hanging="360"/>
+      </w:pPr>
+    </w:lvl>
+    <w:lvl w:ilvl="8" w:tplc="0409001B" w:tentative="1">
+      <w:start w:val="1"/>
+      <w:numFmt w:val="lowerRoman"/>
+      <w:lvlText w:val="%9."/>
+      <w:lvlJc w:val="right"/>
+      <w:pPr>
+        <w:ind w:left="6480" w:hanging="180"/>
+      </w:pPr>
+    </w:lvl>
+  </w:abstractNum>
+  <w:abstractNum w:abstractNumId="2">
+    <w:nsid w:val="3C2107D3"/>
+    <w:multiLevelType w:val="hybridMultilevel"/>
+    <w:tmpl w:val="106EA2B0"/>
+    <w:lvl w:ilvl="0" w:tplc="7AB885A2">
+      <w:numFmt w:val="bullet"/>
+      <w:lvlText w:val="-"/>
+      <w:lvlJc w:val="left"/>
+      <w:pPr>
+        <w:ind w:left="1080" w:hanging="360"/>
+      </w:pPr>
+      <w:rPr>
+        <w:rFonts w:ascii="Times New Roman" w:eastAsia="Times New Roman" w:hAnsi="Times New Roman" w:cs="Times New Roman" w:hint="default"/>
+      </w:rPr>
+    </w:lvl>
+    <w:lvl w:ilvl="1" w:tplc="04090003" w:tentative="1">
+      <w:start w:val="1"/>
+      <w:numFmt w:val="bullet"/>
+      <w:lvlText w:val="o"/>
+      <w:lvlJc w:val="left"/>
+      <w:pPr>
+        <w:ind w:left="1800" w:hanging="360"/>
+      </w:pPr>
+      <w:rPr>
+        <w:rFonts w:ascii="Courier New" w:hAnsi="Courier New" w:cs="Courier New" w:hint="default"/>
+      </w:rPr>
+    </w:lvl>
+    <w:lvl w:ilvl="2" w:tplc="04090005" w:tentative="1">
+      <w:start w:val="1"/>
+      <w:numFmt w:val="bullet"/>
+      <w:lvlText w:val=""/>
+      <w:lvlJc w:val="left"/>
+      <w:pPr>
+        <w:ind w:left="2520" w:hanging="360"/>
+      </w:pPr>
+      <w:rPr>
+        <w:rFonts w:ascii="Wingdings" w:hAnsi="Wingdings" w:hint="default"/>
+      </w:rPr>
+    </w:lvl>
+    <w:lvl w:ilvl="3" w:tplc="04090001" w:tentative="1">
+      <w:start w:val="1"/>
+      <w:numFmt w:val="bullet"/>
+      <w:lvlText w:val=""/>
+      <w:lvlJc w:val="left"/>
+      <w:pPr>
+        <w:ind w:left="3240" w:hanging="360"/>
+      </w:pPr>
+      <w:rPr>
+        <w:rFonts w:ascii="Symbol" w:hAnsi="Symbol" w:hint="default"/>
+      </w:rPr>
+    </w:lvl>
+    <w:lvl w:ilvl="4" w:tplc="04090003" w:tentative="1">
+      <w:start w:val="1"/>
+      <w:numFmt w:val="bullet"/>
+      <w:lvlText w:val="o"/>
+      <w:lvlJc w:val="left"/>
+      <w:pPr>
+        <w:ind w:left="3960" w:hanging="360"/>
+      </w:pPr>
+      <w:rPr>
+        <w:rFonts w:ascii="Courier New" w:hAnsi="Courier New" w:cs="Courier New" w:hint="default"/>
+      </w:rPr>
+    </w:lvl>
+    <w:lvl w:ilvl="5" w:tplc="04090005" w:tentative="1">
+      <w:start w:val="1"/>
+      <w:numFmt w:val="bullet"/>
+      <w:lvlText w:val=""/>
+      <w:lvlJc w:val="left"/>
+      <w:pPr>
+        <w:ind w:left="4680" w:hanging="360"/>
+      </w:pPr>
+      <w:rPr>
+        <w:rFonts w:ascii="Wingdings" w:hAnsi="Wingdings" w:hint="default"/>
+      </w:rPr>
+    </w:lvl>
+    <w:lvl w:ilvl="6" w:tplc="04090001" w:tentative="1">
+      <w:start w:val="1"/>
+      <w:numFmt w:val="bullet"/>
+      <w:lvlText w:val=""/>
+      <w:lvlJc w:val="left"/>
+      <w:pPr>
+        <w:ind w:left="5400" w:hanging="360"/>
+      </w:pPr>
+      <w:rPr>
+        <w:rFonts w:ascii="Symbol" w:hAnsi="Symbol" w:hint="default"/>
+      </w:rPr>
+    </w:lvl>
+    <w:lvl w:ilvl="7" w:tplc="04090003" w:tentative="1">
+      <w:start w:val="1"/>
+      <w:numFmt w:val="bullet"/>
+      <w:lvlText w:val="o"/>
+      <w:lvlJc w:val="left"/>
+      <w:pPr>
+        <w:ind w:left="6120" w:hanging="360"/>
+      </w:pPr>
+      <w:rPr>
+        <w:rFonts w:ascii="Courier New" w:hAnsi="Courier New" w:cs="Courier New" w:hint="default"/>
+      </w:rPr>
+    </w:lvl>
+    <w:lvl w:ilvl="8" w:tplc="04090005" w:tentative="1">
+      <w:start w:val="1"/>
+      <w:numFmt w:val="bullet"/>
+      <w:lvlText w:val=""/>
+      <w:lvlJc w:val="left"/>
+      <w:pPr>
+        <w:ind w:left="6840" w:hanging="360"/>
+      </w:pPr>
+      <w:rPr>
+        <w:rFonts w:ascii="Wingdings" w:hAnsi="Wingdings" w:hint="default"/>
+      </w:rPr>
+    </w:lvl>
+  </w:abstractNum>
+  <w:abstractNum w:abstractNumId="3">
+    <w:nsid w:val="401A6D31"/>
+    <w:multiLevelType w:val="hybridMultilevel"/>
+    <w:tmpl w:val="5C8CCB2C"/>
+    <w:lvl w:ilvl="0" w:tplc="FCA0231C">
+      <w:numFmt w:val="bullet"/>
+      <w:lvlText w:val="-"/>
+      <w:lvlJc w:val="left"/>
+      <w:pPr>
+        <w:ind w:left="816" w:hanging="360"/>
+      </w:pPr>
+      <w:rPr>
+        <w:rFonts w:ascii="Times New Roman" w:eastAsia="Times New Roman" w:hAnsi="Times New Roman" w:cs="Times New Roman" w:hint="default"/>
+      </w:rPr>
+    </w:lvl>
+    <w:lvl w:ilvl="1" w:tplc="04090003" w:tentative="1">
+      <w:start w:val="1"/>
+      <w:numFmt w:val="bullet"/>
+      <w:lvlText w:val="o"/>
+      <w:lvlJc w:val="left"/>
+      <w:pPr>
+        <w:ind w:left="1536" w:hanging="360"/>
+      </w:pPr>
+      <w:rPr>
+        <w:rFonts w:ascii="Courier New" w:hAnsi="Courier New" w:cs="Courier New" w:hint="default"/>
+      </w:rPr>
+    </w:lvl>
+    <w:lvl w:ilvl="2" w:tplc="04090005" w:tentative="1">
+      <w:start w:val="1"/>
+      <w:numFmt w:val="bullet"/>
+      <w:lvlText w:val=""/>
+      <w:lvlJc w:val="left"/>
+      <w:pPr>
+        <w:ind w:left="2256" w:hanging="360"/>
+      </w:pPr>
+      <w:rPr>
+        <w:rFonts w:ascii="Wingdings" w:hAnsi="Wingdings" w:hint="default"/>
+      </w:rPr>
+    </w:lvl>
+    <w:lvl w:ilvl="3" w:tplc="04090001" w:tentative="1">
+      <w:start w:val="1"/>
+      <w:numFmt w:val="bullet"/>
+      <w:lvlText w:val=""/>
+      <w:lvlJc w:val="left"/>
+      <w:pPr>
+        <w:ind w:left="2976" w:hanging="360"/>
+      </w:pPr>
+      <w:rPr>
+        <w:rFonts w:ascii="Symbol" w:hAnsi="Symbol" w:hint="default"/>
+      </w:rPr>
+    </w:lvl>
+    <w:lvl w:ilvl="4" w:tplc="04090003" w:tentative="1">
+      <w:start w:val="1"/>
+      <w:numFmt w:val="bullet"/>
+      <w:lvlText w:val="o"/>
+      <w:lvlJc w:val="left"/>
+      <w:pPr>
+        <w:ind w:left="3696" w:hanging="360"/>
+      </w:pPr>
+      <w:rPr>
+        <w:rFonts w:ascii="Courier New" w:hAnsi="Courier New" w:cs="Courier New" w:hint="default"/>
+      </w:rPr>
+    </w:lvl>
+    <w:lvl w:ilvl="5" w:tplc="04090005" w:tentative="1">
+      <w:start w:val="1"/>
+      <w:numFmt w:val="bullet"/>
+      <w:lvlText w:val=""/>
+      <w:lvlJc w:val="left"/>
+      <w:pPr>
+        <w:ind w:left="4416" w:hanging="360"/>
+      </w:pPr>
+      <w:rPr>
+        <w:rFonts w:ascii="Wingdings" w:hAnsi="Wingdings" w:hint="default"/>
+      </w:rPr>
+    </w:lvl>
+    <w:lvl w:ilvl="6" w:tplc="04090001" w:tentative="1">
+      <w:start w:val="1"/>
+      <w:numFmt w:val="bullet"/>
+      <w:lvlText w:val=""/>
+      <w:lvlJc w:val="left"/>
+      <w:pPr>
+        <w:ind w:left="5136" w:hanging="360"/>
+      </w:pPr>
+      <w:rPr>
+        <w:rFonts w:ascii="Symbol" w:hAnsi="Symbol" w:hint="default"/>
+      </w:rPr>
+    </w:lvl>
+    <w:lvl w:ilvl="7" w:tplc="04090003" w:tentative="1">
+      <w:start w:val="1"/>
+      <w:numFmt w:val="bullet"/>
+      <w:lvlText w:val="o"/>
+      <w:lvlJc w:val="left"/>
+      <w:pPr>
+        <w:ind w:left="5856" w:hanging="360"/>
+      </w:pPr>
+      <w:rPr>
+        <w:rFonts w:ascii="Courier New" w:hAnsi="Courier New" w:cs="Courier New" w:hint="default"/>
+      </w:rPr>
+    </w:lvl>
+    <w:lvl w:ilvl="8" w:tplc="04090005" w:tentative="1">
+      <w:start w:val="1"/>
+      <w:numFmt w:val="bullet"/>
+      <w:lvlText w:val=""/>
+      <w:lvlJc w:val="left"/>
+      <w:pPr>
+        <w:ind w:left="6576" w:hanging="360"/>
+      </w:pPr>
+      <w:rPr>
+        <w:rFonts w:ascii="Wingdings" w:hAnsi="Wingdings" w:hint="default"/>
+      </w:rPr>
+    </w:lvl>
+  </w:abstractNum>
+  <w:abstractNum w:abstractNumId="4">
     <w:nsid w:val="69076F2B"/>
     <w:multiLevelType w:val="multilevel"/>
     <w:tmpl w:val="0FC2E36A"/>
@@ -1072,7 +1405,7 @@
       </w:rPr>
     </w:lvl>
   </w:abstractNum>
-  <w:abstractNum w:abstractNumId="1">
+  <w:abstractNum w:abstractNumId="5">
     <w:nsid w:val="6B9C0762"/>
     <w:multiLevelType w:val="multilevel"/>
     <w:tmpl w:val="E7A8B3D4"/>
@@ -1170,7 +1503,7 @@
       </w:rPr>
     </w:lvl>
   </w:abstractNum>
-  <w:abstractNum w:abstractNumId="2">
+  <w:abstractNum w:abstractNumId="6">
     <w:nsid w:val="74C62DB4"/>
     <w:multiLevelType w:val="multilevel"/>
     <w:tmpl w:val="0742C2E8"/>
@@ -1229,53 +1562,61 @@
     </w:lvl>
   </w:abstractNum>
   <w:num w:numId="1">
-    <w:abstractNumId w:val="0"/>
+    <w:abstractNumId w:val="4"/>
   </w:num>
   <w:num w:numId="2">
-    <w:abstractNumId w:val="2"/>
+    <w:abstractNumId w:val="6"/>
   </w:num>
   <w:num w:numId="3">
-    <w:abstractNumId w:val="1"/>
+    <w:abstractNumId w:val="5"/>
   </w:num>
   <w:num w:numId="4">
-    <w:abstractNumId w:val="0"/>
+    <w:abstractNumId w:val="4"/>
     <w:lvlOverride w:ilvl="0">
       <w:startOverride w:val="1"/>
     </w:lvlOverride>
   </w:num>
   <w:num w:numId="5">
-    <w:abstractNumId w:val="1"/>
-    <w:lvlOverride w:ilvl="0"/>
+    <w:abstractNumId w:val="5"/>
   </w:num>
   <w:num w:numId="6">
-    <w:abstractNumId w:val="0"/>
+    <w:abstractNumId w:val="4"/>
     <w:lvlOverride w:ilvl="0">
       <w:startOverride w:val="1"/>
     </w:lvlOverride>
   </w:num>
   <w:num w:numId="7">
-    <w:abstractNumId w:val="2"/>
-    <w:lvlOverride w:ilvl="0"/>
+    <w:abstractNumId w:val="6"/>
   </w:num>
   <w:num w:numId="8">
-    <w:abstractNumId w:val="0"/>
+    <w:abstractNumId w:val="4"/>
     <w:lvlOverride w:ilvl="0">
       <w:startOverride w:val="1"/>
     </w:lvlOverride>
   </w:num>
   <w:num w:numId="9">
-    <w:abstractNumId w:val="1"/>
-    <w:lvlOverride w:ilvl="0"/>
+    <w:abstractNumId w:val="5"/>
   </w:num>
   <w:num w:numId="10">
-    <w:abstractNumId w:val="0"/>
+    <w:abstractNumId w:val="4"/>
     <w:lvlOverride w:ilvl="0">
       <w:startOverride w:val="1"/>
     </w:lvlOverride>
   </w:num>
   <w:num w:numId="11">
+    <w:abstractNumId w:val="6"/>
+  </w:num>
+  <w:num w:numId="12">
     <w:abstractNumId w:val="2"/>
-    <w:lvlOverride w:ilvl="0"/>
+  </w:num>
+  <w:num w:numId="13">
+    <w:abstractNumId w:val="3"/>
+  </w:num>
+  <w:num w:numId="14">
+    <w:abstractNumId w:val="1"/>
+  </w:num>
+  <w:num w:numId="15">
+    <w:abstractNumId w:val="0"/>
   </w:num>
 </w:numbering>
 </file>

</xml_diff>